<commit_message>
Partial Implelmenataion of Admin and Manager
</commit_message>
<xml_diff>
--- a/security/authorization/secure-data/src/ContactManager/Doc/Knowledgebase.docx
+++ b/security/authorization/secure-data/src/ContactManager/Doc/Knowledgebase.docx
@@ -316,7 +316,129 @@
         <w:t>, this would apply the policy to all requests.</w:t>
       </w:r>
     </w:p>
+    <w:p/>
     <w:p>
+      <w:pPr>
+        <w:rPr>
+          <w:rFonts w:ascii="Segoe UI" w:hAnsi="Segoe UI" w:cs="Segoe UI"/>
+          <w:color w:val="171717"/>
+          <w:shd w:val="clear" w:color="auto" w:fill="FFFFFF"/>
+        </w:rPr>
+      </w:pPr>
+      <w:r>
+        <w:rPr>
+          <w:rFonts w:ascii="Segoe UI" w:hAnsi="Segoe UI" w:cs="Segoe UI"/>
+          <w:color w:val="171717"/>
+          <w:shd w:val="clear" w:color="auto" w:fill="FFFFFF"/>
+        </w:rPr>
+        <w:t>Use the </w:t>
+      </w:r>
+      <w:hyperlink r:id="rId7" w:history="1">
+        <w:r>
+          <w:rPr>
+            <w:rStyle w:val="Hyperlink"/>
+            <w:rFonts w:ascii="Segoe UI" w:hAnsi="Segoe UI" w:cs="Segoe UI"/>
+            <w:shd w:val="clear" w:color="auto" w:fill="FFFFFF"/>
+          </w:rPr>
+          <w:t>Secret Manager tool</w:t>
+        </w:r>
+      </w:hyperlink>
+      <w:r>
+        <w:rPr>
+          <w:rFonts w:ascii="Segoe UI" w:hAnsi="Segoe UI" w:cs="Segoe UI"/>
+          <w:color w:val="171717"/>
+          <w:shd w:val="clear" w:color="auto" w:fill="FFFFFF"/>
+        </w:rPr>
+        <w:t> to set a password for these accounts.</w:t>
+      </w:r>
+    </w:p>
+    <w:p>
+      <w:pPr>
+        <w:rPr>
+          <w:rFonts w:ascii="Segoe UI" w:hAnsi="Segoe UI" w:cs="Segoe UI"/>
+          <w:color w:val="171717"/>
+          <w:shd w:val="clear" w:color="auto" w:fill="FFFFFF"/>
+        </w:rPr>
+      </w:pPr>
+    </w:p>
+    <w:p>
+      <w:proofErr w:type="spellStart"/>
+      <w:r>
+        <w:rPr>
+          <w:rStyle w:val="hljs-keyword"/>
+          <w:rFonts w:ascii="Consolas" w:hAnsi="Consolas"/>
+          <w:color w:val="0101FD"/>
+          <w:sz w:val="21"/>
+          <w:szCs w:val="21"/>
+          <w:shd w:val="clear" w:color="auto" w:fill="F2F2F2"/>
+        </w:rPr>
+        <w:t>dotnet</w:t>
+      </w:r>
+      <w:proofErr w:type="spellEnd"/>
+      <w:r>
+        <w:rPr>
+          <w:rFonts w:ascii="Consolas" w:hAnsi="Consolas"/>
+          <w:color w:val="171717"/>
+          <w:sz w:val="21"/>
+          <w:szCs w:val="21"/>
+          <w:shd w:val="clear" w:color="auto" w:fill="F2F2F2"/>
+        </w:rPr>
+        <w:t xml:space="preserve"> </w:t>
+      </w:r>
+      <w:r>
+        <w:rPr>
+          <w:rStyle w:val="hljs-keyword"/>
+          <w:rFonts w:ascii="Consolas" w:hAnsi="Consolas"/>
+          <w:color w:val="0101FD"/>
+          <w:sz w:val="21"/>
+          <w:szCs w:val="21"/>
+          <w:shd w:val="clear" w:color="auto" w:fill="F2F2F2"/>
+        </w:rPr>
+        <w:t>user-secrets</w:t>
+      </w:r>
+      <w:r>
+        <w:rPr>
+          <w:rFonts w:ascii="Consolas" w:hAnsi="Consolas"/>
+          <w:color w:val="171717"/>
+          <w:sz w:val="21"/>
+          <w:szCs w:val="21"/>
+          <w:shd w:val="clear" w:color="auto" w:fill="F2F2F2"/>
+        </w:rPr>
+        <w:t xml:space="preserve"> set </w:t>
+      </w:r>
+      <w:proofErr w:type="spellStart"/>
+      <w:r>
+        <w:rPr>
+          <w:rFonts w:ascii="Consolas" w:hAnsi="Consolas"/>
+          <w:color w:val="171717"/>
+          <w:sz w:val="21"/>
+          <w:szCs w:val="21"/>
+          <w:shd w:val="clear" w:color="auto" w:fill="F2F2F2"/>
+        </w:rPr>
+        <w:t>SeedUserPW</w:t>
+      </w:r>
+      <w:proofErr w:type="spellEnd"/>
+      <w:r>
+        <w:rPr>
+          <w:rFonts w:ascii="Consolas" w:hAnsi="Consolas"/>
+          <w:color w:val="171717"/>
+          <w:sz w:val="21"/>
+          <w:szCs w:val="21"/>
+          <w:shd w:val="clear" w:color="auto" w:fill="F2F2F2"/>
+        </w:rPr>
+        <w:t xml:space="preserve"> </w:t>
+      </w:r>
+      <w:r>
+        <w:rPr>
+          <w:rStyle w:val="hljs-string"/>
+          <w:rFonts w:ascii="Consolas" w:hAnsi="Consolas"/>
+          <w:color w:val="A31515"/>
+          <w:sz w:val="21"/>
+          <w:szCs w:val="21"/>
+          <w:shd w:val="clear" w:color="auto" w:fill="F2F2F2"/>
+        </w:rPr>
+        <w:t>&lt;PW&gt;</w:t>
+      </w:r>
       <w:bookmarkStart w:id="0" w:name="_GoBack"/>
       <w:bookmarkEnd w:id="0"/>
     </w:p>
@@ -959,6 +1081,16 @@
       <w:szCs w:val="24"/>
     </w:rPr>
   </w:style>
+  <w:style w:type="character" w:customStyle="1" w:styleId="hljs-keyword">
+    <w:name w:val="hljs-keyword"/>
+    <w:basedOn w:val="DefaultParagraphFont"/>
+    <w:rsid w:val="00643902"/>
+  </w:style>
+  <w:style w:type="character" w:customStyle="1" w:styleId="hljs-string">
+    <w:name w:val="hljs-string"/>
+    <w:basedOn w:val="DefaultParagraphFont"/>
+    <w:rsid w:val="00643902"/>
+  </w:style>
 </w:styles>
 </file>
 

</xml_diff>